<commit_message>
This is the final answer of task 3
</commit_message>
<xml_diff>
--- a/Franky's Report.docx
+++ b/Franky's Report.docx
@@ -647,6 +647,31 @@
                 <w:rFonts w:ascii="Times New Roman" w:hAnsi="Times New Roman" w:cs="Times New Roman"/>
                 <w:noProof/>
               </w:rPr>
+              <w:t>After that</w:t>
+            </w:r>
+            <w:r>
+              <w:rPr>
+                <w:rFonts w:ascii="Times New Roman" w:hAnsi="Times New Roman" w:cs="Times New Roman"/>
+                <w:noProof/>
+              </w:rPr>
+              <w:t xml:space="preserve">, we will try to figure out the possible minus cost area outside the original path in order to gain all possible results and prevent losing the potential minus cost area that gives us the best cost reduction. </w:t>
+            </w:r>
+          </w:p>
+          <w:p>
+            <w:pPr>
+              <w:spacing w:beforeLines="20" w:before="72"/>
+              <w:ind w:firstLineChars="200" w:firstLine="480"/>
+              <w:jc w:val="both"/>
+              <w:rPr>
+                <w:rFonts w:ascii="Times New Roman" w:hAnsi="Times New Roman" w:cs="Times New Roman"/>
+                <w:noProof/>
+              </w:rPr>
+            </w:pPr>
+            <w:r>
+              <w:rPr>
+                <w:rFonts w:ascii="Times New Roman" w:hAnsi="Times New Roman" w:cs="Times New Roman"/>
+                <w:noProof/>
+              </w:rPr>
               <w:t>Finally</w:t>
             </w:r>
             <w:r>
@@ -682,14 +707,21 @@
                 <w:rFonts w:ascii="Times New Roman" w:hAnsi="Times New Roman" w:cs="Times New Roman"/>
                 <w:noProof/>
               </w:rPr>
-              <w:t>to gain all possible results and prevent losing the potential minus cost area that gives us the best cost reduction.</w:t>
+              <w:t>to gain all possible results</w:t>
             </w:r>
             <w:r>
               <w:rPr>
                 <w:rFonts w:ascii="Times New Roman" w:hAnsi="Times New Roman" w:cs="Times New Roman"/>
                 <w:noProof/>
               </w:rPr>
-              <w:t xml:space="preserve">. </w:t>
+              <w:t>.</w:t>
+            </w:r>
+            <w:r>
+              <w:rPr>
+                <w:rFonts w:ascii="Times New Roman" w:hAnsi="Times New Roman" w:cs="Times New Roman"/>
+                <w:noProof/>
+              </w:rPr>
+              <w:t xml:space="preserve"> </w:t>
             </w:r>
           </w:p>
         </w:tc>
@@ -993,7 +1025,6 @@
     </w:tbl>
     <w:p>
       <w:pPr>
-        <w:ind w:left="141"/>
         <w:rPr>
           <w:rFonts w:ascii="Times New Roman" w:hAnsi="Times New Roman" w:cs="Times New Roman"/>
           <w:u w:val="single"/>
@@ -1034,6 +1065,19 @@
           <w:u w:val="single"/>
         </w:rPr>
         <w:t>Designing Minus Cost Along the Original Path</w:t>
+      </w:r>
+    </w:p>
+    <w:p>
+      <w:pPr>
+        <w:rPr>
+          <w:rFonts w:ascii="Times New Roman" w:hAnsi="Times New Roman" w:cs="Times New Roman"/>
+        </w:rPr>
+      </w:pPr>
+      <w:r>
+        <w:rPr>
+          <w:rFonts w:ascii="Times New Roman" w:hAnsi="Times New Roman" w:cs="Times New Roman"/>
+        </w:rPr>
+        <w:t>The numbers are the minus cost area locations in the pictures below.</w:t>
       </w:r>
     </w:p>
     <w:tbl>
@@ -1373,18 +1417,34 @@
       </w:pPr>
       <w:r>
         <w:rPr>
-          <w:rFonts w:ascii="Times New Roman" w:hAnsi="Times New Roman" w:cs="Times New Roman"/>
-        </w:rPr>
-        <w:t>The numbers are the minus cost area locations in the pictures below.</w:t>
-      </w:r>
-    </w:p>
-    <w:p>
-      <w:pPr>
-        <w:rPr>
-          <w:rFonts w:ascii="Times New Roman" w:hAnsi="Times New Roman" w:cs="Times New Roman"/>
-          <w:u w:val="single"/>
-        </w:rPr>
-      </w:pPr>
+          <w:rFonts w:ascii="Times New Roman" w:hAnsi="Times New Roman" w:cs="Times New Roman" w:hint="eastAsia"/>
+        </w:rPr>
+        <w:t>C</w:t>
+      </w:r>
+      <w:r>
+        <w:rPr>
+          <w:rFonts w:ascii="Times New Roman" w:hAnsi="Times New Roman" w:cs="Times New Roman"/>
+        </w:rPr>
+        <w:t xml:space="preserve">hart 1 </w:t>
+      </w:r>
+      <w:r>
+        <w:rPr>
+          <w:rFonts w:ascii="Times New Roman" w:hAnsi="Times New Roman" w:cs="Times New Roman"/>
+        </w:rPr>
+        <w:t>(</w:t>
+      </w:r>
+      <w:r>
+        <w:rPr>
+          <w:rFonts w:ascii="Times New Roman" w:hAnsi="Times New Roman" w:cs="Times New Roman"/>
+        </w:rPr>
+        <w:t>T</w:t>
+      </w:r>
+      <w:r>
+        <w:rPr>
+          <w:rFonts w:ascii="Times New Roman" w:hAnsi="Times New Roman" w:cs="Times New Roman"/>
+        </w:rPr>
+        <w:t>he results of designing minus cost along the original path)</w:t>
+      </w:r>
     </w:p>
     <w:tbl>
       <w:tblPr>
@@ -1991,6 +2051,19 @@
         <w:t xml:space="preserve"> the Original Path</w:t>
       </w:r>
     </w:p>
+    <w:p>
+      <w:pPr>
+        <w:rPr>
+          <w:rFonts w:ascii="Times New Roman" w:hAnsi="Times New Roman" w:cs="Times New Roman"/>
+        </w:rPr>
+      </w:pPr>
+      <w:r>
+        <w:rPr>
+          <w:rFonts w:ascii="Times New Roman" w:hAnsi="Times New Roman" w:cs="Times New Roman"/>
+        </w:rPr>
+        <w:t>The numbers are the minus cost area locations in the pictures below.</w:t>
+      </w:r>
+    </w:p>
     <w:tbl>
       <w:tblPr>
         <w:tblStyle w:val="a4"/>
@@ -2380,13 +2453,32 @@
       <w:pPr>
         <w:rPr>
           <w:rFonts w:ascii="Times New Roman" w:hAnsi="Times New Roman" w:cs="Times New Roman"/>
-        </w:rPr>
-      </w:pPr>
-      <w:r>
-        <w:rPr>
-          <w:rFonts w:ascii="Times New Roman" w:hAnsi="Times New Roman" w:cs="Times New Roman"/>
-        </w:rPr>
-        <w:t>The numbers are the minus cost area locations in the pictures below.</w:t>
+          <w:u w:val="single"/>
+        </w:rPr>
+      </w:pPr>
+      <w:r>
+        <w:rPr>
+          <w:rFonts w:ascii="Times New Roman" w:hAnsi="Times New Roman" w:cs="Times New Roman" w:hint="eastAsia"/>
+        </w:rPr>
+        <w:t>C</w:t>
+      </w:r>
+      <w:r>
+        <w:rPr>
+          <w:rFonts w:ascii="Times New Roman" w:hAnsi="Times New Roman" w:cs="Times New Roman"/>
+        </w:rPr>
+        <w:t>hart 2 (</w:t>
+      </w:r>
+      <w:r>
+        <w:rPr>
+          <w:rFonts w:ascii="Times New Roman" w:hAnsi="Times New Roman" w:cs="Times New Roman"/>
+        </w:rPr>
+        <w:t>T</w:t>
+      </w:r>
+      <w:r>
+        <w:rPr>
+          <w:rFonts w:ascii="Times New Roman" w:hAnsi="Times New Roman" w:cs="Times New Roman"/>
+        </w:rPr>
+        <w:t>he results of designing minus cost outside the original path)</w:t>
       </w:r>
     </w:p>
     <w:p>
@@ -3046,7 +3138,7 @@
         <w:pStyle w:val="a3"/>
         <w:numPr>
           <w:ilvl w:val="2"/>
-          <w:numId w:val="3"/>
+          <w:numId w:val="11"/>
         </w:numPr>
         <w:ind w:leftChars="0"/>
         <w:rPr>
@@ -3082,6 +3174,19 @@
           <w:u w:val="single"/>
         </w:rPr>
         <w:t>Cost Adding Areas</w:t>
+      </w:r>
+    </w:p>
+    <w:p>
+      <w:pPr>
+        <w:rPr>
+          <w:rFonts w:ascii="Times New Roman" w:hAnsi="Times New Roman" w:cs="Times New Roman"/>
+        </w:rPr>
+      </w:pPr>
+      <w:r>
+        <w:rPr>
+          <w:rFonts w:ascii="Times New Roman" w:hAnsi="Times New Roman" w:cs="Times New Roman"/>
+        </w:rPr>
+        <w:t>The numbers are the minus cost area locations in the pictures below.</w:t>
       </w:r>
     </w:p>
     <w:tbl>
@@ -3386,15 +3491,34 @@
       </w:pPr>
       <w:r>
         <w:rPr>
-          <w:rFonts w:ascii="Times New Roman" w:hAnsi="Times New Roman" w:cs="Times New Roman"/>
-        </w:rPr>
-        <w:t>The numbers are the minus cost area locations in the pictures below.</w:t>
+          <w:rFonts w:ascii="Times New Roman" w:hAnsi="Times New Roman" w:cs="Times New Roman" w:hint="eastAsia"/>
+        </w:rPr>
+        <w:t>C</w:t>
+      </w:r>
+      <w:r>
+        <w:rPr>
+          <w:rFonts w:ascii="Times New Roman" w:hAnsi="Times New Roman" w:cs="Times New Roman"/>
+        </w:rPr>
+        <w:t>hart 3 (</w:t>
+      </w:r>
+      <w:r>
+        <w:rPr>
+          <w:rFonts w:ascii="Times New Roman" w:hAnsi="Times New Roman" w:cs="Times New Roman"/>
+        </w:rPr>
+        <w:t>T</w:t>
+      </w:r>
+      <w:r>
+        <w:rPr>
+          <w:rFonts w:ascii="Times New Roman" w:hAnsi="Times New Roman" w:cs="Times New Roman"/>
+        </w:rPr>
+        <w:t>he results of designing minus cost next to the cost adding areas)</w:t>
       </w:r>
     </w:p>
     <w:p>
       <w:pPr>
         <w:rPr>
           <w:rFonts w:ascii="Times New Roman" w:hAnsi="Times New Roman" w:cs="Times New Roman"/>
+          <w:u w:val="single"/>
         </w:rPr>
       </w:pPr>
     </w:p>
@@ -4444,6 +4568,43 @@
       <w:pPr>
         <w:rPr>
           <w:rFonts w:ascii="Times New Roman" w:hAnsi="Times New Roman" w:cs="Times New Roman"/>
+        </w:rPr>
+      </w:pPr>
+      <w:r>
+        <w:rPr>
+          <w:rFonts w:ascii="Times New Roman" w:hAnsi="Times New Roman" w:cs="Times New Roman" w:hint="eastAsia"/>
+        </w:rPr>
+        <w:t>C</w:t>
+      </w:r>
+      <w:r>
+        <w:rPr>
+          <w:rFonts w:ascii="Times New Roman" w:hAnsi="Times New Roman" w:cs="Times New Roman"/>
+        </w:rPr>
+        <w:t xml:space="preserve">hart 1 </w:t>
+      </w:r>
+      <w:r>
+        <w:rPr>
+          <w:rFonts w:ascii="Times New Roman" w:hAnsi="Times New Roman" w:cs="Times New Roman"/>
+        </w:rPr>
+        <w:t>(</w:t>
+      </w:r>
+      <w:r>
+        <w:rPr>
+          <w:rFonts w:ascii="Times New Roman" w:hAnsi="Times New Roman" w:cs="Times New Roman"/>
+        </w:rPr>
+        <w:t>T</w:t>
+      </w:r>
+      <w:r>
+        <w:rPr>
+          <w:rFonts w:ascii="Times New Roman" w:hAnsi="Times New Roman" w:cs="Times New Roman"/>
+        </w:rPr>
+        <w:t>he results of designing minus cost along the original path)</w:t>
+      </w:r>
+    </w:p>
+    <w:p>
+      <w:pPr>
+        <w:rPr>
+          <w:rFonts w:ascii="Times New Roman" w:hAnsi="Times New Roman" w:cs="Times New Roman"/>
           <w:u w:val="single"/>
         </w:rPr>
       </w:pPr>
@@ -4846,6 +5007,38 @@
           <w:u w:val="single"/>
         </w:rPr>
       </w:pPr>
+      <w:r>
+        <w:rPr>
+          <w:rFonts w:ascii="Times New Roman" w:hAnsi="Times New Roman" w:cs="Times New Roman" w:hint="eastAsia"/>
+        </w:rPr>
+        <w:t>C</w:t>
+      </w:r>
+      <w:r>
+        <w:rPr>
+          <w:rFonts w:ascii="Times New Roman" w:hAnsi="Times New Roman" w:cs="Times New Roman"/>
+        </w:rPr>
+        <w:t>hart 2 (</w:t>
+      </w:r>
+      <w:r>
+        <w:rPr>
+          <w:rFonts w:ascii="Times New Roman" w:hAnsi="Times New Roman" w:cs="Times New Roman"/>
+        </w:rPr>
+        <w:t>T</w:t>
+      </w:r>
+      <w:r>
+        <w:rPr>
+          <w:rFonts w:ascii="Times New Roman" w:hAnsi="Times New Roman" w:cs="Times New Roman"/>
+        </w:rPr>
+        <w:t>he results of designing minus cost outside the original path)</w:t>
+      </w:r>
+    </w:p>
+    <w:p>
+      <w:pPr>
+        <w:rPr>
+          <w:rFonts w:ascii="Times New Roman" w:hAnsi="Times New Roman" w:cs="Times New Roman"/>
+          <w:u w:val="single"/>
+        </w:rPr>
+      </w:pPr>
     </w:p>
     <w:tbl>
       <w:tblPr>
@@ -5151,6 +5344,37 @@
       <w:pPr>
         <w:rPr>
           <w:rFonts w:ascii="Times New Roman" w:hAnsi="Times New Roman" w:cs="Times New Roman"/>
+        </w:rPr>
+      </w:pPr>
+      <w:r>
+        <w:rPr>
+          <w:rFonts w:ascii="Times New Roman" w:hAnsi="Times New Roman" w:cs="Times New Roman" w:hint="eastAsia"/>
+        </w:rPr>
+        <w:t>C</w:t>
+      </w:r>
+      <w:r>
+        <w:rPr>
+          <w:rFonts w:ascii="Times New Roman" w:hAnsi="Times New Roman" w:cs="Times New Roman"/>
+        </w:rPr>
+        <w:t>hart 3 (</w:t>
+      </w:r>
+      <w:r>
+        <w:rPr>
+          <w:rFonts w:ascii="Times New Roman" w:hAnsi="Times New Roman" w:cs="Times New Roman"/>
+        </w:rPr>
+        <w:t>T</w:t>
+      </w:r>
+      <w:r>
+        <w:rPr>
+          <w:rFonts w:ascii="Times New Roman" w:hAnsi="Times New Roman" w:cs="Times New Roman"/>
+        </w:rPr>
+        <w:t>he results of designing minus cost next to the cost adding areas)</w:t>
+      </w:r>
+    </w:p>
+    <w:p>
+      <w:pPr>
+        <w:rPr>
+          <w:rFonts w:ascii="Times New Roman" w:hAnsi="Times New Roman" w:cs="Times New Roman"/>
           <w:u w:val="single"/>
         </w:rPr>
       </w:pPr>
@@ -5285,6 +5509,12 @@
               </w:rPr>
               <w:t>1</w:t>
             </w:r>
+            <w:r>
+              <w:rPr>
+                <w:rFonts w:ascii="Times New Roman" w:hAnsi="Times New Roman" w:cs="Times New Roman"/>
+              </w:rPr>
+              <w:t xml:space="preserve"> in 7.2.4</w:t>
+            </w:r>
           </w:p>
         </w:tc>
         <w:tc>
@@ -5344,6 +5574,12 @@
               </w:rPr>
               <w:t>2</w:t>
             </w:r>
+            <w:r>
+              <w:rPr>
+                <w:rFonts w:ascii="Times New Roman" w:hAnsi="Times New Roman" w:cs="Times New Roman"/>
+              </w:rPr>
+              <w:t xml:space="preserve"> in 7.2.4</w:t>
+            </w:r>
           </w:p>
         </w:tc>
         <w:tc>
@@ -5393,6 +5629,12 @@
               </w:rPr>
               <w:t>3</w:t>
             </w:r>
+            <w:r>
+              <w:rPr>
+                <w:rFonts w:ascii="Times New Roman" w:hAnsi="Times New Roman" w:cs="Times New Roman"/>
+              </w:rPr>
+              <w:t xml:space="preserve"> in 7.2.4</w:t>
+            </w:r>
           </w:p>
         </w:tc>
         <w:tc>
@@ -5448,6 +5690,12 @@
               </w:rPr>
               <w:t>4</w:t>
             </w:r>
+            <w:r>
+              <w:rPr>
+                <w:rFonts w:ascii="Times New Roman" w:hAnsi="Times New Roman" w:cs="Times New Roman"/>
+              </w:rPr>
+              <w:t xml:space="preserve"> in 7.2.4</w:t>
+            </w:r>
           </w:p>
         </w:tc>
         <w:tc>
@@ -5481,6 +5729,85 @@
         </w:tc>
       </w:tr>
     </w:tbl>
+    <w:p>
+      <w:pPr>
+        <w:rPr>
+          <w:rFonts w:ascii="Times New Roman" w:hAnsi="Times New Roman" w:cs="Times New Roman" w:hint="eastAsia"/>
+        </w:rPr>
+      </w:pPr>
+      <w:r>
+        <w:rPr>
+          <w:rFonts w:ascii="Times New Roman" w:hAnsi="Times New Roman" w:cs="Times New Roman" w:hint="eastAsia"/>
+        </w:rPr>
+        <w:t>C</w:t>
+      </w:r>
+      <w:r>
+        <w:rPr>
+          <w:rFonts w:ascii="Times New Roman" w:hAnsi="Times New Roman" w:cs="Times New Roman"/>
+        </w:rPr>
+        <w:t xml:space="preserve">hart </w:t>
+      </w:r>
+      <w:r>
+        <w:rPr>
+          <w:rFonts w:ascii="Times New Roman" w:hAnsi="Times New Roman" w:cs="Times New Roman"/>
+        </w:rPr>
+        <w:t>4</w:t>
+      </w:r>
+      <w:r>
+        <w:rPr>
+          <w:rFonts w:ascii="Times New Roman" w:hAnsi="Times New Roman" w:cs="Times New Roman"/>
+        </w:rPr>
+        <w:t xml:space="preserve"> (</w:t>
+      </w:r>
+      <w:r>
+        <w:rPr>
+          <w:rFonts w:ascii="Times New Roman" w:hAnsi="Times New Roman" w:cs="Times New Roman"/>
+        </w:rPr>
+        <w:t>T</w:t>
+      </w:r>
+      <w:r>
+        <w:rPr>
+          <w:rFonts w:ascii="Times New Roman" w:hAnsi="Times New Roman" w:cs="Times New Roman"/>
+        </w:rPr>
+        <w:t xml:space="preserve">he results of </w:t>
+      </w:r>
+      <w:r>
+        <w:rPr>
+          <w:rFonts w:ascii="Times New Roman" w:hAnsi="Times New Roman" w:cs="Times New Roman"/>
+        </w:rPr>
+        <w:t xml:space="preserve">further </w:t>
+      </w:r>
+      <w:r>
+        <w:rPr>
+          <w:rFonts w:ascii="Times New Roman" w:hAnsi="Times New Roman" w:cs="Times New Roman"/>
+        </w:rPr>
+        <w:t xml:space="preserve">designing minus cost </w:t>
+      </w:r>
+      <w:r>
+        <w:rPr>
+          <w:rFonts w:ascii="Times New Roman" w:hAnsi="Times New Roman" w:cs="Times New Roman"/>
+        </w:rPr>
+        <w:t>area</w:t>
+      </w:r>
+      <w:r>
+        <w:rPr>
+          <w:rFonts w:ascii="Times New Roman" w:hAnsi="Times New Roman" w:cs="Times New Roman"/>
+        </w:rPr>
+        <w:t xml:space="preserve"> </w:t>
+      </w:r>
+      <w:r>
+        <w:rPr>
+          <w:rFonts w:ascii="Times New Roman" w:hAnsi="Times New Roman" w:cs="Times New Roman"/>
+        </w:rPr>
+        <w:t>from the location 4 in 7.2.3</w:t>
+      </w:r>
+      <w:r>
+        <w:rPr>
+          <w:rFonts w:ascii="Times New Roman" w:hAnsi="Times New Roman" w:cs="Times New Roman"/>
+        </w:rPr>
+        <w:t>)</w:t>
+      </w:r>
+    </w:p>
     <w:p>
       <w:pPr>
         <w:rPr>
@@ -5624,7 +5951,13 @@
               <w:rPr>
                 <w:rFonts w:ascii="Times New Roman" w:hAnsi="Times New Roman" w:cs="Times New Roman"/>
               </w:rPr>
-              <w:t>3 in Part7.2.</w:t>
+              <w:t>1</w:t>
+            </w:r>
+            <w:r>
+              <w:rPr>
+                <w:rFonts w:ascii="Times New Roman" w:hAnsi="Times New Roman" w:cs="Times New Roman"/>
+              </w:rPr>
+              <w:t xml:space="preserve"> in Part7.2.</w:t>
             </w:r>
             <w:r>
               <w:rPr>
@@ -5743,7 +6076,13 @@
               <w:rPr>
                 <w:rFonts w:ascii="Times New Roman" w:hAnsi="Times New Roman" w:cs="Times New Roman"/>
               </w:rPr>
-              <w:t>4 in Part7.2.</w:t>
+              <w:t>2</w:t>
+            </w:r>
+            <w:r>
+              <w:rPr>
+                <w:rFonts w:ascii="Times New Roman" w:hAnsi="Times New Roman" w:cs="Times New Roman"/>
+              </w:rPr>
+              <w:t xml:space="preserve"> in Part7.2.</w:t>
             </w:r>
             <w:r>
               <w:rPr>
@@ -5869,7 +6208,13 @@
               <w:rPr>
                 <w:rFonts w:ascii="Times New Roman" w:hAnsi="Times New Roman" w:cs="Times New Roman"/>
               </w:rPr>
-              <w:t>5 in Part7.2.</w:t>
+              <w:t>3</w:t>
+            </w:r>
+            <w:r>
+              <w:rPr>
+                <w:rFonts w:ascii="Times New Roman" w:hAnsi="Times New Roman" w:cs="Times New Roman"/>
+              </w:rPr>
+              <w:t xml:space="preserve"> in Part7.2.</w:t>
             </w:r>
             <w:r>
               <w:rPr>
@@ -5994,7 +6339,13 @@
               <w:rPr>
                 <w:rFonts w:ascii="Times New Roman" w:hAnsi="Times New Roman" w:cs="Times New Roman"/>
               </w:rPr>
-              <w:t>6 in Part7.2.</w:t>
+              <w:t>4</w:t>
+            </w:r>
+            <w:r>
+              <w:rPr>
+                <w:rFonts w:ascii="Times New Roman" w:hAnsi="Times New Roman" w:cs="Times New Roman"/>
+              </w:rPr>
+              <w:t xml:space="preserve"> in Part7.2.</w:t>
             </w:r>
             <w:r>
               <w:rPr>
@@ -6019,6 +6370,20 @@
           <w:rFonts w:ascii="Times New Roman" w:hAnsi="Times New Roman" w:cs="Times New Roman"/>
         </w:rPr>
       </w:pPr>
+    </w:p>
+    <w:p>
+      <w:pPr>
+        <w:widowControl/>
+        <w:rPr>
+          <w:rFonts w:ascii="Times New Roman" w:hAnsi="Times New Roman" w:cs="Times New Roman"/>
+        </w:rPr>
+      </w:pPr>
+      <w:r>
+        <w:rPr>
+          <w:rFonts w:ascii="Times New Roman" w:hAnsi="Times New Roman" w:cs="Times New Roman"/>
+        </w:rPr>
+        <w:br w:type="page"/>
+      </w:r>
     </w:p>
     <w:p>
       <w:pPr>
@@ -6038,11 +6403,15 @@
           <w:rFonts w:ascii="Times New Roman" w:hAnsi="Times New Roman" w:cs="Times New Roman"/>
           <w:u w:val="single"/>
         </w:rPr>
+        <w:lastRenderedPageBreak/>
         <w:t>Discussion</w:t>
       </w:r>
     </w:p>
     <w:p>
       <w:pPr>
+        <w:spacing w:beforeLines="30" w:before="108"/>
+        <w:ind w:firstLineChars="200" w:firstLine="480"/>
+        <w:jc w:val="both"/>
         <w:rPr>
           <w:rFonts w:ascii="Times New Roman" w:hAnsi="Times New Roman" w:cs="Times New Roman"/>
         </w:rPr>
@@ -6063,27 +6432,1134 @@
         <w:rPr>
           <w:rFonts w:ascii="Times New Roman" w:hAnsi="Times New Roman" w:cs="Times New Roman"/>
         </w:rPr>
-        <w:t>the above part, we can observe on</w:t>
-      </w:r>
-      <w:r>
-        <w:rPr>
-          <w:rFonts w:ascii="Times New Roman" w:hAnsi="Times New Roman" w:cs="Times New Roman" w:hint="eastAsia"/>
-        </w:rPr>
-        <w:t>e</w:t>
-      </w:r>
-      <w:r>
-        <w:rPr>
-          <w:rFonts w:ascii="Times New Roman" w:hAnsi="Times New Roman" w:cs="Times New Roman"/>
-        </w:rPr>
-        <w:t xml:space="preserve"> thing that is the lower cost </w:t>
+        <w:t xml:space="preserve">the above part, we can observe </w:t>
+      </w:r>
+      <w:r>
+        <w:rPr>
+          <w:rFonts w:ascii="Times New Roman" w:hAnsi="Times New Roman" w:cs="Times New Roman"/>
+        </w:rPr>
+        <w:t>that the paths having relatively low cost are located</w:t>
+      </w:r>
+      <w:r>
+        <w:rPr>
+          <w:rFonts w:ascii="Times New Roman" w:hAnsi="Times New Roman" w:cs="Times New Roman"/>
+        </w:rPr>
+        <w:t xml:space="preserve"> nearby the original path. In the above charts, we can see that c</w:t>
+      </w:r>
+      <w:r>
+        <w:rPr>
+          <w:rFonts w:ascii="Times New Roman" w:hAnsi="Times New Roman" w:cs="Times New Roman"/>
+        </w:rPr>
+        <w:t>hart 1</w:t>
+      </w:r>
+      <w:r>
+        <w:rPr>
+          <w:rFonts w:ascii="Times New Roman" w:hAnsi="Times New Roman" w:cs="Times New Roman"/>
+        </w:rPr>
+        <w:t xml:space="preserve"> which is t</w:t>
+      </w:r>
+      <w:r>
+        <w:rPr>
+          <w:rFonts w:ascii="Times New Roman" w:hAnsi="Times New Roman" w:cs="Times New Roman"/>
+        </w:rPr>
+        <w:t xml:space="preserve">he results of designing minus cost </w:t>
+      </w:r>
+      <w:r>
+        <w:rPr>
+          <w:rFonts w:ascii="Times New Roman" w:hAnsi="Times New Roman" w:cs="Times New Roman"/>
+        </w:rPr>
+        <w:t xml:space="preserve">area </w:t>
+      </w:r>
+      <w:r>
+        <w:rPr>
+          <w:rFonts w:ascii="Times New Roman" w:hAnsi="Times New Roman" w:cs="Times New Roman"/>
+        </w:rPr>
+        <w:t>along the original path</w:t>
+      </w:r>
+      <w:r>
+        <w:rPr>
+          <w:rFonts w:ascii="Times New Roman" w:hAnsi="Times New Roman" w:cs="Times New Roman"/>
+        </w:rPr>
+        <w:t>, it</w:t>
+      </w:r>
+      <w:r>
+        <w:rPr>
+          <w:rFonts w:ascii="Times New Roman" w:hAnsi="Times New Roman" w:cs="Times New Roman"/>
+        </w:rPr>
+        <w:t>s</w:t>
+      </w:r>
+      <w:r>
+        <w:rPr>
+          <w:rFonts w:ascii="Times New Roman" w:hAnsi="Times New Roman" w:cs="Times New Roman"/>
+        </w:rPr>
+        <w:t xml:space="preserve"> average cost is 1235</w:t>
+      </w:r>
+      <w:r>
+        <w:rPr>
+          <w:rFonts w:ascii="Times New Roman" w:hAnsi="Times New Roman" w:cs="Times New Roman"/>
+        </w:rPr>
+        <w:t>.</w:t>
+      </w:r>
+      <w:r>
+        <w:rPr>
+          <w:rFonts w:ascii="Times New Roman" w:hAnsi="Times New Roman" w:cs="Times New Roman"/>
+        </w:rPr>
+        <w:t xml:space="preserve"> </w:t>
+      </w:r>
+      <w:r>
+        <w:rPr>
+          <w:rFonts w:ascii="Times New Roman" w:hAnsi="Times New Roman" w:cs="Times New Roman"/>
+        </w:rPr>
+        <w:t>In comparison</w:t>
+      </w:r>
+      <w:r>
+        <w:rPr>
+          <w:rFonts w:ascii="Times New Roman" w:hAnsi="Times New Roman" w:cs="Times New Roman"/>
+        </w:rPr>
+        <w:t xml:space="preserve"> to the average cost </w:t>
+      </w:r>
+      <w:r>
+        <w:rPr>
+          <w:rFonts w:ascii="Times New Roman" w:hAnsi="Times New Roman" w:cs="Times New Roman"/>
+        </w:rPr>
+        <w:t>in</w:t>
+      </w:r>
+      <w:r>
+        <w:rPr>
+          <w:rFonts w:ascii="Times New Roman" w:hAnsi="Times New Roman" w:cs="Times New Roman"/>
+        </w:rPr>
+        <w:t xml:space="preserve"> chart 2 and 3,</w:t>
+      </w:r>
+      <w:r>
+        <w:rPr>
+          <w:rFonts w:ascii="Times New Roman" w:hAnsi="Times New Roman" w:cs="Times New Roman"/>
+        </w:rPr>
+        <w:t xml:space="preserve"> the average cost </w:t>
+      </w:r>
+      <w:r>
+        <w:rPr>
+          <w:rFonts w:ascii="Times New Roman" w:hAnsi="Times New Roman" w:cs="Times New Roman"/>
+        </w:rPr>
+        <w:t>in</w:t>
+      </w:r>
+      <w:r>
+        <w:rPr>
+          <w:rFonts w:ascii="Times New Roman" w:hAnsi="Times New Roman" w:cs="Times New Roman"/>
+        </w:rPr>
+        <w:t xml:space="preserve"> chart 1 is</w:t>
+      </w:r>
+      <w:r>
+        <w:rPr>
+          <w:rFonts w:ascii="Times New Roman" w:hAnsi="Times New Roman" w:cs="Times New Roman"/>
+        </w:rPr>
+        <w:t xml:space="preserve"> 138 lower</w:t>
+      </w:r>
+      <w:r>
+        <w:rPr>
+          <w:rFonts w:ascii="Times New Roman" w:hAnsi="Times New Roman" w:cs="Times New Roman"/>
+        </w:rPr>
+        <w:t xml:space="preserve"> than</w:t>
+      </w:r>
+      <w:r>
+        <w:rPr>
+          <w:rFonts w:ascii="Times New Roman" w:hAnsi="Times New Roman" w:cs="Times New Roman"/>
+        </w:rPr>
+        <w:t xml:space="preserve"> </w:t>
+      </w:r>
+      <w:r>
+        <w:rPr>
+          <w:rFonts w:ascii="Times New Roman" w:hAnsi="Times New Roman" w:cs="Times New Roman"/>
+        </w:rPr>
+        <w:t xml:space="preserve">the </w:t>
+      </w:r>
+      <w:r>
+        <w:rPr>
+          <w:rFonts w:ascii="Times New Roman" w:hAnsi="Times New Roman" w:cs="Times New Roman"/>
+        </w:rPr>
+        <w:t>that in chart 2</w:t>
+      </w:r>
+      <w:r>
+        <w:rPr>
+          <w:rFonts w:ascii="Times New Roman" w:hAnsi="Times New Roman" w:cs="Times New Roman"/>
+        </w:rPr>
+        <w:t xml:space="preserve"> and </w:t>
+      </w:r>
+      <w:r>
+        <w:rPr>
+          <w:rFonts w:ascii="Times New Roman" w:hAnsi="Times New Roman" w:cs="Times New Roman"/>
+        </w:rPr>
+        <w:t>532 lower than that in chart 3</w:t>
+      </w:r>
+      <w:r>
+        <w:rPr>
+          <w:rFonts w:ascii="Times New Roman" w:hAnsi="Times New Roman" w:cs="Times New Roman"/>
+        </w:rPr>
+        <w:t xml:space="preserve">. Hence, this </w:t>
+      </w:r>
+      <w:r>
+        <w:rPr>
+          <w:rFonts w:ascii="Times New Roman" w:hAnsi="Times New Roman" w:cs="Times New Roman"/>
+        </w:rPr>
+        <w:t>reflect that the putting the minus cost area nearby the original path can probably help us get the minimum cost.</w:t>
       </w:r>
     </w:p>
     <w:p>
       <w:pPr>
-        <w:widowControl/>
-        <w:rPr>
-          <w:rFonts w:ascii="Times New Roman" w:hAnsi="Times New Roman" w:cs="Times New Roman"/>
-          <w:noProof/>
+        <w:spacing w:beforeLines="30" w:before="108"/>
+        <w:ind w:firstLineChars="200" w:firstLine="480"/>
+        <w:jc w:val="both"/>
+        <w:rPr>
+          <w:rFonts w:ascii="Times New Roman" w:hAnsi="Times New Roman" w:cs="Times New Roman" w:hint="eastAsia"/>
+        </w:rPr>
+      </w:pPr>
+      <w:r>
+        <w:rPr>
+          <w:rFonts w:ascii="Times New Roman" w:hAnsi="Times New Roman" w:cs="Times New Roman"/>
+        </w:rPr>
+        <w:t xml:space="preserve">Although </w:t>
+      </w:r>
+      <w:r>
+        <w:rPr>
+          <w:rFonts w:ascii="Times New Roman" w:hAnsi="Times New Roman" w:cs="Times New Roman"/>
+        </w:rPr>
+        <w:t>the minimum cost</w:t>
+      </w:r>
+      <w:r>
+        <w:rPr>
+          <w:rFonts w:ascii="Times New Roman" w:hAnsi="Times New Roman" w:cs="Times New Roman"/>
+        </w:rPr>
+        <w:t xml:space="preserve"> observed</w:t>
+      </w:r>
+      <w:r>
+        <w:rPr>
+          <w:rFonts w:ascii="Times New Roman" w:hAnsi="Times New Roman" w:cs="Times New Roman"/>
+        </w:rPr>
+        <w:t xml:space="preserve"> on the above charts is 19 produced in location 2 in part 7.2.</w:t>
+      </w:r>
+      <w:r>
+        <w:rPr>
+          <w:rFonts w:ascii="Times New Roman" w:hAnsi="Times New Roman" w:cs="Times New Roman"/>
+        </w:rPr>
+        <w:t>4, it</w:t>
+      </w:r>
+      <w:r>
+        <w:rPr>
+          <w:rFonts w:ascii="Times New Roman" w:hAnsi="Times New Roman" w:cs="Times New Roman"/>
+        </w:rPr>
+        <w:t xml:space="preserve"> could not be considered</w:t>
+      </w:r>
+      <w:r>
+        <w:rPr>
+          <w:rFonts w:ascii="Times New Roman" w:hAnsi="Times New Roman" w:cs="Times New Roman"/>
+        </w:rPr>
+        <w:t xml:space="preserve"> as the best location to put the minus area</w:t>
+      </w:r>
+      <w:r>
+        <w:rPr>
+          <w:rFonts w:ascii="Times New Roman" w:hAnsi="Times New Roman" w:cs="Times New Roman"/>
+        </w:rPr>
+        <w:t xml:space="preserve">. </w:t>
+      </w:r>
+      <w:r>
+        <w:rPr>
+          <w:rFonts w:ascii="Times New Roman" w:hAnsi="Times New Roman" w:cs="Times New Roman"/>
+        </w:rPr>
+        <w:t>I</w:t>
+      </w:r>
+      <w:r>
+        <w:rPr>
+          <w:rFonts w:ascii="Times New Roman" w:hAnsi="Times New Roman" w:cs="Times New Roman"/>
+        </w:rPr>
+        <w:t xml:space="preserve">t </w:t>
+      </w:r>
+      <w:r>
+        <w:rPr>
+          <w:rFonts w:ascii="Times New Roman" w:hAnsi="Times New Roman" w:cs="Times New Roman"/>
+        </w:rPr>
+        <w:t>may be</w:t>
+      </w:r>
+      <w:r>
+        <w:rPr>
+          <w:rFonts w:ascii="Times New Roman" w:hAnsi="Times New Roman" w:cs="Times New Roman"/>
+        </w:rPr>
+        <w:t xml:space="preserve"> an error data generated by the a-star </w:t>
+      </w:r>
+      <w:proofErr w:type="spellStart"/>
+      <w:r>
+        <w:rPr>
+          <w:rFonts w:ascii="Times New Roman" w:hAnsi="Times New Roman" w:cs="Times New Roman"/>
+        </w:rPr>
+        <w:t>programme</w:t>
+      </w:r>
+      <w:proofErr w:type="spellEnd"/>
+      <w:r>
+        <w:rPr>
+          <w:rFonts w:ascii="Times New Roman" w:hAnsi="Times New Roman" w:cs="Times New Roman"/>
+        </w:rPr>
+        <w:t xml:space="preserve">, because the cost should not be that small. After having a discussion, we have our explanation of why the data in part 7.2.4 is </w:t>
+      </w:r>
+      <w:r>
+        <w:rPr>
+          <w:rFonts w:ascii="Times New Roman" w:hAnsi="Times New Roman" w:cs="Times New Roman"/>
+        </w:rPr>
+        <w:t xml:space="preserve">considered as </w:t>
+      </w:r>
+      <w:r>
+        <w:rPr>
+          <w:rFonts w:ascii="Times New Roman" w:hAnsi="Times New Roman" w:cs="Times New Roman"/>
+        </w:rPr>
+        <w:t>error.</w:t>
+      </w:r>
+    </w:p>
+    <w:p>
+      <w:pPr>
+        <w:spacing w:beforeLines="30" w:before="108"/>
+        <w:ind w:firstLineChars="200" w:firstLine="480"/>
+        <w:jc w:val="both"/>
+        <w:rPr>
+          <w:rFonts w:ascii="Times New Roman" w:hAnsi="Times New Roman" w:cs="Times New Roman"/>
+        </w:rPr>
+      </w:pPr>
+      <w:r>
+        <w:rPr>
+          <w:rFonts w:ascii="Times New Roman" w:hAnsi="Times New Roman" w:cs="Times New Roman"/>
+        </w:rPr>
+        <w:t xml:space="preserve">The factor of making these error is that </w:t>
+      </w:r>
+      <w:r>
+        <w:rPr>
+          <w:rFonts w:ascii="Times New Roman" w:hAnsi="Times New Roman" w:cs="Times New Roman"/>
+        </w:rPr>
+        <w:t xml:space="preserve">the code pattern itself has some weakness that </w:t>
+      </w:r>
+      <w:r>
+        <w:rPr>
+          <w:rFonts w:ascii="Times New Roman" w:hAnsi="Times New Roman" w:cs="Times New Roman"/>
+        </w:rPr>
+        <w:t>does not</w:t>
+      </w:r>
+      <w:r>
+        <w:rPr>
+          <w:rFonts w:ascii="Times New Roman" w:hAnsi="Times New Roman" w:cs="Times New Roman"/>
+        </w:rPr>
+        <w:t xml:space="preserve"> </w:t>
+      </w:r>
+      <w:r>
+        <w:rPr>
+          <w:rFonts w:ascii="Times New Roman" w:hAnsi="Times New Roman" w:cs="Times New Roman"/>
+        </w:rPr>
+        <w:t>show</w:t>
+      </w:r>
+      <w:r>
+        <w:rPr>
+          <w:rFonts w:ascii="Times New Roman" w:hAnsi="Times New Roman" w:cs="Times New Roman"/>
+        </w:rPr>
+        <w:t xml:space="preserve"> the greatest path. The cod</w:t>
+      </w:r>
+      <w:r>
+        <w:rPr>
+          <w:rFonts w:ascii="Times New Roman" w:hAnsi="Times New Roman" w:cs="Times New Roman"/>
+        </w:rPr>
+        <w:t>e</w:t>
+      </w:r>
+      <w:r>
+        <w:rPr>
+          <w:rFonts w:ascii="Times New Roman" w:hAnsi="Times New Roman" w:cs="Times New Roman"/>
+        </w:rPr>
+        <w:t xml:space="preserve"> used </w:t>
+      </w:r>
+      <w:r>
+        <w:rPr>
+          <w:rFonts w:ascii="Times New Roman" w:hAnsi="Times New Roman" w:cs="Times New Roman"/>
+        </w:rPr>
+        <w:t xml:space="preserve">in the project </w:t>
+      </w:r>
+      <w:r>
+        <w:rPr>
+          <w:rFonts w:ascii="Times New Roman" w:hAnsi="Times New Roman" w:cs="Times New Roman"/>
+        </w:rPr>
+        <w:t>is called AStarPlanner</w:t>
+      </w:r>
+      <w:r>
+        <w:rPr>
+          <w:rFonts w:ascii="Times New Roman" w:hAnsi="Times New Roman" w:cs="Times New Roman"/>
+        </w:rPr>
+        <w:t xml:space="preserve"> which is </w:t>
+      </w:r>
+      <w:r>
+        <w:rPr>
+          <w:rFonts w:ascii="Times New Roman" w:hAnsi="Times New Roman" w:cs="Times New Roman"/>
+        </w:rPr>
+        <w:t>a basic path planning model. It calculates the cost</w:t>
+      </w:r>
+      <w:r>
+        <w:rPr>
+          <w:rFonts w:ascii="Times New Roman" w:hAnsi="Times New Roman" w:cs="Times New Roman"/>
+        </w:rPr>
+        <w:t xml:space="preserve"> by using the equation, “</w:t>
+      </w:r>
+      <w:r>
+        <w:rPr>
+          <w:rFonts w:ascii="Times New Roman" w:hAnsi="Times New Roman" w:cs="Times New Roman"/>
+        </w:rPr>
+        <w:t>cost fuctionF(x)</w:t>
+      </w:r>
+      <w:r>
+        <w:rPr>
+          <w:rFonts w:ascii="Times New Roman" w:hAnsi="Times New Roman" w:cs="Times New Roman"/>
+        </w:rPr>
+        <w:t xml:space="preserve"> </w:t>
+      </w:r>
+      <w:r>
+        <w:rPr>
+          <w:rFonts w:ascii="Times New Roman" w:hAnsi="Times New Roman" w:cs="Times New Roman"/>
+        </w:rPr>
+        <w:t>+</w:t>
+      </w:r>
+      <w:r>
+        <w:rPr>
+          <w:rFonts w:ascii="Times New Roman" w:hAnsi="Times New Roman" w:cs="Times New Roman"/>
+        </w:rPr>
+        <w:t xml:space="preserve"> </w:t>
+      </w:r>
+      <w:r>
+        <w:rPr>
+          <w:rFonts w:ascii="Times New Roman" w:hAnsi="Times New Roman" w:cs="Times New Roman"/>
+        </w:rPr>
+        <w:t>HeuristicG(x)</w:t>
+      </w:r>
+      <w:r>
+        <w:rPr>
+          <w:rFonts w:ascii="Times New Roman" w:hAnsi="Times New Roman" w:cs="Times New Roman"/>
+        </w:rPr>
+        <w:t>”</w:t>
+      </w:r>
+      <w:r>
+        <w:rPr>
+          <w:rFonts w:ascii="Times New Roman" w:hAnsi="Times New Roman" w:cs="Times New Roman"/>
+        </w:rPr>
+        <w:t xml:space="preserve">. </w:t>
+      </w:r>
+      <w:r>
+        <w:rPr>
+          <w:rFonts w:ascii="Times New Roman" w:hAnsi="Times New Roman" w:cs="Times New Roman"/>
+        </w:rPr>
+        <w:t xml:space="preserve">As </w:t>
+      </w:r>
+      <w:r>
+        <w:rPr>
+          <w:rFonts w:ascii="Times New Roman" w:hAnsi="Times New Roman" w:cs="Times New Roman"/>
+        </w:rPr>
+        <w:t xml:space="preserve">the code </w:t>
+      </w:r>
+      <w:r>
+        <w:rPr>
+          <w:rFonts w:ascii="Times New Roman" w:hAnsi="Times New Roman" w:cs="Times New Roman"/>
+        </w:rPr>
+        <w:t xml:space="preserve">shown in the file, </w:t>
+      </w:r>
+      <w:r>
+        <w:rPr>
+          <w:rFonts w:ascii="Times New Roman" w:hAnsi="Times New Roman" w:cs="Times New Roman"/>
+        </w:rPr>
+        <w:t>“open_set[o].cost + self.calc_heuristic</w:t>
+      </w:r>
+      <w:r>
+        <w:rPr>
+          <w:rFonts w:ascii="Times New Roman" w:hAnsi="Times New Roman" w:cs="Times New Roman"/>
+        </w:rPr>
+        <w:t xml:space="preserve"> </w:t>
+      </w:r>
+      <w:r>
+        <w:rPr>
+          <w:rFonts w:ascii="Times New Roman" w:hAnsi="Times New Roman" w:cs="Times New Roman"/>
+        </w:rPr>
+        <w:t>(self, goal_node, open-set[o])”</w:t>
+      </w:r>
+      <w:r>
+        <w:rPr>
+          <w:rFonts w:ascii="Times New Roman" w:hAnsi="Times New Roman" w:cs="Times New Roman"/>
+        </w:rPr>
+        <w:t xml:space="preserve">, </w:t>
+      </w:r>
+      <w:r>
+        <w:rPr>
+          <w:rFonts w:ascii="Times New Roman" w:hAnsi="Times New Roman" w:cs="Times New Roman"/>
+        </w:rPr>
+        <w:t xml:space="preserve"> the first</w:t>
+      </w:r>
+      <w:r>
+        <w:rPr>
+          <w:rFonts w:ascii="Times New Roman" w:hAnsi="Times New Roman" w:cs="Times New Roman"/>
+        </w:rPr>
+        <w:t xml:space="preserve"> function “</w:t>
+      </w:r>
+      <w:r>
+        <w:rPr>
+          <w:rFonts w:ascii="Times New Roman" w:hAnsi="Times New Roman" w:cs="Times New Roman"/>
+        </w:rPr>
+        <w:t>set[o].cost” is F(x) and the</w:t>
+      </w:r>
+      <w:r>
+        <w:rPr>
+          <w:rFonts w:ascii="Times New Roman" w:hAnsi="Times New Roman" w:cs="Times New Roman"/>
+        </w:rPr>
+        <w:t xml:space="preserve"> second function</w:t>
+      </w:r>
+      <w:r>
+        <w:rPr>
+          <w:rFonts w:ascii="Times New Roman" w:hAnsi="Times New Roman" w:cs="Times New Roman"/>
+        </w:rPr>
+        <w:t xml:space="preserve"> “self.calc_heuristic(self, goal_node, open-set[o])” is G(x). </w:t>
+      </w:r>
+      <w:r>
+        <w:rPr>
+          <w:rFonts w:ascii="Times New Roman" w:hAnsi="Times New Roman" w:cs="Times New Roman"/>
+        </w:rPr>
+        <w:t>W</w:t>
+      </w:r>
+      <w:r>
+        <w:rPr>
+          <w:rFonts w:ascii="Times New Roman" w:hAnsi="Times New Roman" w:cs="Times New Roman"/>
+        </w:rPr>
+        <w:t xml:space="preserve">hen </w:t>
+      </w:r>
+      <w:r>
+        <w:rPr>
+          <w:rFonts w:ascii="Times New Roman" w:hAnsi="Times New Roman" w:cs="Times New Roman"/>
+        </w:rPr>
+        <w:t>too</w:t>
+      </w:r>
+      <w:r>
+        <w:rPr>
+          <w:rFonts w:ascii="Times New Roman" w:hAnsi="Times New Roman" w:cs="Times New Roman"/>
+        </w:rPr>
+        <w:t xml:space="preserve"> many node</w:t>
+      </w:r>
+      <w:r>
+        <w:rPr>
+          <w:rFonts w:ascii="Times New Roman" w:hAnsi="Times New Roman" w:cs="Times New Roman"/>
+        </w:rPr>
+        <w:t>s</w:t>
+      </w:r>
+      <w:r>
+        <w:rPr>
+          <w:rFonts w:ascii="Times New Roman" w:hAnsi="Times New Roman" w:cs="Times New Roman"/>
+        </w:rPr>
+        <w:t xml:space="preserve"> ha</w:t>
+      </w:r>
+      <w:r>
+        <w:rPr>
+          <w:rFonts w:ascii="Times New Roman" w:hAnsi="Times New Roman" w:cs="Times New Roman"/>
+        </w:rPr>
+        <w:t>ve</w:t>
+      </w:r>
+      <w:r>
+        <w:rPr>
+          <w:rFonts w:ascii="Times New Roman" w:hAnsi="Times New Roman" w:cs="Times New Roman"/>
+        </w:rPr>
+        <w:t xml:space="preserve"> the same cost</w:t>
+      </w:r>
+      <w:r>
+        <w:rPr>
+          <w:rFonts w:ascii="Times New Roman" w:hAnsi="Times New Roman" w:cs="Times New Roman"/>
+        </w:rPr>
+        <w:t>,</w:t>
+      </w:r>
+      <w:r>
+        <w:rPr>
+          <w:rFonts w:ascii="Times New Roman" w:hAnsi="Times New Roman" w:cs="Times New Roman"/>
+        </w:rPr>
+        <w:t xml:space="preserve"> the code</w:t>
+      </w:r>
+      <w:r>
+        <w:rPr>
+          <w:rFonts w:ascii="Times New Roman" w:hAnsi="Times New Roman" w:cs="Times New Roman"/>
+        </w:rPr>
+        <w:t>s’</w:t>
+      </w:r>
+      <w:r>
+        <w:rPr>
+          <w:rFonts w:ascii="Times New Roman" w:hAnsi="Times New Roman" w:cs="Times New Roman"/>
+        </w:rPr>
+        <w:t xml:space="preserve"> weakness exposed</w:t>
+      </w:r>
+      <w:r>
+        <w:rPr>
+          <w:rFonts w:ascii="Times New Roman" w:hAnsi="Times New Roman" w:cs="Times New Roman"/>
+        </w:rPr>
+        <w:t>. I</w:t>
+      </w:r>
+      <w:r>
+        <w:rPr>
+          <w:rFonts w:ascii="Times New Roman" w:hAnsi="Times New Roman" w:cs="Times New Roman"/>
+        </w:rPr>
+        <w:t>t d</w:t>
+      </w:r>
+      <w:r>
+        <w:rPr>
+          <w:rFonts w:ascii="Times New Roman" w:hAnsi="Times New Roman" w:cs="Times New Roman"/>
+        </w:rPr>
+        <w:t>oes</w:t>
+      </w:r>
+      <w:r>
+        <w:rPr>
+          <w:rFonts w:ascii="Times New Roman" w:hAnsi="Times New Roman" w:cs="Times New Roman"/>
+        </w:rPr>
+        <w:t xml:space="preserve"> not know which way is the best and the cost calculation </w:t>
+      </w:r>
+      <w:r>
+        <w:rPr>
+          <w:rFonts w:ascii="Times New Roman" w:hAnsi="Times New Roman" w:cs="Times New Roman"/>
+        </w:rPr>
+        <w:t>become</w:t>
+      </w:r>
+      <w:r>
+        <w:rPr>
+          <w:rFonts w:ascii="Times New Roman" w:hAnsi="Times New Roman" w:cs="Times New Roman"/>
+        </w:rPr>
+        <w:t xml:space="preserve"> </w:t>
+      </w:r>
+      <w:r>
+        <w:rPr>
+          <w:rFonts w:ascii="Times New Roman" w:hAnsi="Times New Roman" w:cs="Times New Roman"/>
+        </w:rPr>
+        <w:t>in</w:t>
+      </w:r>
+      <w:r>
+        <w:rPr>
+          <w:rFonts w:ascii="Times New Roman" w:hAnsi="Times New Roman" w:cs="Times New Roman"/>
+        </w:rPr>
+        <w:t xml:space="preserve">accurate. The </w:t>
+      </w:r>
+      <w:r>
+        <w:rPr>
+          <w:rFonts w:ascii="Times New Roman" w:hAnsi="Times New Roman" w:cs="Times New Roman"/>
+        </w:rPr>
+        <w:t>F(x)+G(x)</w:t>
+      </w:r>
+      <w:r>
+        <w:rPr>
+          <w:rFonts w:ascii="Times New Roman" w:hAnsi="Times New Roman" w:cs="Times New Roman"/>
+        </w:rPr>
+        <w:t xml:space="preserve"> give</w:t>
+      </w:r>
+      <w:r>
+        <w:rPr>
+          <w:rFonts w:ascii="Times New Roman" w:hAnsi="Times New Roman" w:cs="Times New Roman"/>
+        </w:rPr>
+        <w:t>s</w:t>
+      </w:r>
+      <w:r>
+        <w:rPr>
+          <w:rFonts w:ascii="Times New Roman" w:hAnsi="Times New Roman" w:cs="Times New Roman"/>
+        </w:rPr>
+        <w:t xml:space="preserve"> a </w:t>
+      </w:r>
+      <w:r>
+        <w:rPr>
+          <w:rFonts w:ascii="Times New Roman" w:hAnsi="Times New Roman" w:cs="Times New Roman"/>
+        </w:rPr>
+        <w:t>bigger</w:t>
+      </w:r>
+      <w:r>
+        <w:rPr>
+          <w:rFonts w:ascii="Times New Roman" w:hAnsi="Times New Roman" w:cs="Times New Roman"/>
+        </w:rPr>
+        <w:t xml:space="preserve"> weight</w:t>
+      </w:r>
+      <w:r>
+        <w:rPr>
+          <w:rFonts w:ascii="Times New Roman" w:hAnsi="Times New Roman" w:cs="Times New Roman"/>
+        </w:rPr>
+        <w:t>ing</w:t>
+      </w:r>
+      <w:r>
+        <w:rPr>
+          <w:rFonts w:ascii="Times New Roman" w:hAnsi="Times New Roman" w:cs="Times New Roman"/>
+        </w:rPr>
+        <w:t xml:space="preserve"> </w:t>
+      </w:r>
+      <w:r>
+        <w:rPr>
+          <w:rFonts w:ascii="Times New Roman" w:hAnsi="Times New Roman" w:cs="Times New Roman"/>
+        </w:rPr>
+        <w:t>for</w:t>
+      </w:r>
+      <w:r>
+        <w:rPr>
+          <w:rFonts w:ascii="Times New Roman" w:hAnsi="Times New Roman" w:cs="Times New Roman"/>
+        </w:rPr>
+        <w:t xml:space="preserve"> heuristic</w:t>
+      </w:r>
+      <w:r>
+        <w:rPr>
+          <w:rFonts w:ascii="Times New Roman" w:hAnsi="Times New Roman" w:cs="Times New Roman"/>
+        </w:rPr>
+        <w:t xml:space="preserve"> function G(x) in the equation</w:t>
+      </w:r>
+      <w:r>
+        <w:rPr>
+          <w:rFonts w:ascii="Times New Roman" w:hAnsi="Times New Roman" w:cs="Times New Roman"/>
+        </w:rPr>
+        <w:t>.</w:t>
+      </w:r>
+      <w:r>
+        <w:rPr>
+          <w:rFonts w:ascii="Times New Roman" w:hAnsi="Times New Roman" w:cs="Times New Roman"/>
+        </w:rPr>
+        <w:t xml:space="preserve"> Eventually, the shorter distance between the minus cost area and the end point, the lower the cost is. </w:t>
+      </w:r>
+    </w:p>
+    <w:p>
+      <w:pPr>
+        <w:spacing w:beforeLines="30" w:before="108"/>
+        <w:ind w:firstLineChars="200" w:firstLine="480"/>
+        <w:jc w:val="both"/>
+        <w:rPr>
+          <w:rFonts w:ascii="Times New Roman" w:hAnsi="Times New Roman" w:cs="Times New Roman"/>
+        </w:rPr>
+      </w:pPr>
+      <w:r>
+        <w:rPr>
+          <w:rFonts w:ascii="Times New Roman" w:hAnsi="Times New Roman" w:cs="Times New Roman"/>
+        </w:rPr>
+        <w:t xml:space="preserve">Moreover, </w:t>
+      </w:r>
+      <w:r>
+        <w:rPr>
+          <w:rFonts w:ascii="Times New Roman" w:hAnsi="Times New Roman" w:cs="Times New Roman"/>
+        </w:rPr>
+        <w:t xml:space="preserve">all </w:t>
+      </w:r>
+      <w:r>
+        <w:rPr>
+          <w:rFonts w:ascii="Times New Roman" w:hAnsi="Times New Roman" w:cs="Times New Roman"/>
+        </w:rPr>
+        <w:t xml:space="preserve">the data conducted in part 7.2.4 should be </w:t>
+      </w:r>
+      <w:r>
+        <w:rPr>
+          <w:rFonts w:ascii="Times New Roman" w:hAnsi="Times New Roman" w:cs="Times New Roman"/>
+        </w:rPr>
+        <w:t>rejected</w:t>
+      </w:r>
+      <w:r>
+        <w:rPr>
+          <w:rFonts w:ascii="Times New Roman" w:hAnsi="Times New Roman" w:cs="Times New Roman"/>
+        </w:rPr>
+        <w:t xml:space="preserve"> because of </w:t>
+      </w:r>
+      <w:r>
+        <w:rPr>
+          <w:rFonts w:ascii="Times New Roman" w:hAnsi="Times New Roman" w:cs="Times New Roman"/>
+        </w:rPr>
+        <w:t>its</w:t>
+      </w:r>
+      <w:r>
+        <w:rPr>
+          <w:rFonts w:ascii="Times New Roman" w:hAnsi="Times New Roman" w:cs="Times New Roman"/>
+        </w:rPr>
+        <w:t xml:space="preserve"> uncertainty</w:t>
+      </w:r>
+      <w:r>
+        <w:rPr>
+          <w:rFonts w:ascii="Times New Roman" w:hAnsi="Times New Roman" w:cs="Times New Roman"/>
+        </w:rPr>
+        <w:t>. Now, the data conducted from part 7.2.1 to 7.2.3</w:t>
+      </w:r>
+      <w:r>
+        <w:rPr>
+          <w:rFonts w:ascii="Times New Roman" w:hAnsi="Times New Roman" w:cs="Times New Roman"/>
+        </w:rPr>
+        <w:t xml:space="preserve"> should be </w:t>
+      </w:r>
+      <w:r>
+        <w:rPr>
+          <w:rFonts w:ascii="Times New Roman" w:hAnsi="Times New Roman" w:cs="Times New Roman"/>
+        </w:rPr>
+        <w:t>considered</w:t>
+      </w:r>
+      <w:r>
+        <w:rPr>
+          <w:rFonts w:ascii="Times New Roman" w:hAnsi="Times New Roman" w:cs="Times New Roman"/>
+        </w:rPr>
+        <w:t xml:space="preserve"> to make further decision</w:t>
+      </w:r>
+      <w:r>
+        <w:rPr>
+          <w:rFonts w:ascii="Times New Roman" w:hAnsi="Times New Roman" w:cs="Times New Roman"/>
+        </w:rPr>
+        <w:t>.</w:t>
+      </w:r>
+    </w:p>
+    <w:p>
+      <w:pPr>
+        <w:spacing w:beforeLines="30" w:before="108"/>
+        <w:ind w:firstLineChars="200" w:firstLine="480"/>
+        <w:jc w:val="both"/>
+        <w:rPr>
+          <w:rFonts w:ascii="Times New Roman" w:hAnsi="Times New Roman" w:cs="Times New Roman"/>
+        </w:rPr>
+      </w:pPr>
+      <w:r>
+        <w:rPr>
+          <w:rFonts w:ascii="Times New Roman" w:hAnsi="Times New Roman" w:cs="Times New Roman" w:hint="eastAsia"/>
+        </w:rPr>
+        <w:t>F</w:t>
+      </w:r>
+      <w:r>
+        <w:rPr>
+          <w:rFonts w:ascii="Times New Roman" w:hAnsi="Times New Roman" w:cs="Times New Roman"/>
+        </w:rPr>
+        <w:t xml:space="preserve">rom the part 7.2.1 to part 7.2.3, </w:t>
+      </w:r>
+      <w:r>
+        <w:rPr>
+          <w:rFonts w:ascii="Times New Roman" w:hAnsi="Times New Roman" w:cs="Times New Roman"/>
+        </w:rPr>
+        <w:t>the minimum cost can be observed in location 5 in part 7.2.1 in chart 1</w:t>
+      </w:r>
+      <w:r>
+        <w:rPr>
+          <w:rFonts w:ascii="Times New Roman" w:hAnsi="Times New Roman" w:cs="Times New Roman"/>
+        </w:rPr>
+        <w:t xml:space="preserve"> which is </w:t>
+      </w:r>
+      <w:r>
+        <w:rPr>
+          <w:rFonts w:ascii="Times New Roman" w:hAnsi="Times New Roman" w:cs="Times New Roman"/>
+        </w:rPr>
+        <w:t>355.203</w:t>
+      </w:r>
+      <w:r>
+        <w:rPr>
+          <w:rFonts w:ascii="Times New Roman" w:hAnsi="Times New Roman" w:cs="Times New Roman"/>
+        </w:rPr>
+        <w:t xml:space="preserve"> and is decided to be our result on task 3</w:t>
+      </w:r>
+      <w:r>
+        <w:rPr>
+          <w:rFonts w:ascii="Times New Roman" w:hAnsi="Times New Roman" w:cs="Times New Roman"/>
+        </w:rPr>
+        <w:t>. In figure 6, the minus cost area is placed along the original path. When PolyU-A380 pass through the time-consuming area,</w:t>
+      </w:r>
+      <w:r>
+        <w:rPr>
+          <w:rFonts w:ascii="Times New Roman" w:hAnsi="Times New Roman" w:cs="Times New Roman"/>
+        </w:rPr>
+        <w:t xml:space="preserve"> then</w:t>
+      </w:r>
+      <w:r>
+        <w:rPr>
+          <w:rFonts w:ascii="Times New Roman" w:hAnsi="Times New Roman" w:cs="Times New Roman"/>
+        </w:rPr>
+        <w:t xml:space="preserve"> it enters the minus cost area immediately. This result is suitable and reasonable in the situation of figure 6. There are some possible factors that make this result is acceptable and the best.</w:t>
+      </w:r>
+    </w:p>
+    <w:p>
+      <w:pPr>
+        <w:spacing w:beforeLines="30" w:before="108"/>
+        <w:ind w:firstLineChars="200" w:firstLine="480"/>
+        <w:jc w:val="both"/>
+        <w:rPr>
+          <w:rFonts w:ascii="Times New Roman" w:hAnsi="Times New Roman" w:cs="Times New Roman"/>
+        </w:rPr>
+      </w:pPr>
+      <w:r>
+        <w:rPr>
+          <w:rFonts w:ascii="Times New Roman" w:hAnsi="Times New Roman" w:cs="Times New Roman"/>
+        </w:rPr>
+        <w:t>For the first reason, the chosen result utilizes the shortest distance belong to original path. As the original path c</w:t>
+      </w:r>
+      <w:r>
+        <w:rPr>
+          <w:rFonts w:ascii="Times New Roman" w:hAnsi="Times New Roman" w:cs="Times New Roman"/>
+        </w:rPr>
+        <w:t xml:space="preserve">alculated by </w:t>
+      </w:r>
+      <w:r>
+        <w:rPr>
+          <w:rFonts w:ascii="Times New Roman" w:hAnsi="Times New Roman" w:cs="Times New Roman"/>
+        </w:rPr>
+        <w:t xml:space="preserve">the </w:t>
+      </w:r>
+      <w:proofErr w:type="spellStart"/>
+      <w:r>
+        <w:rPr>
+          <w:rFonts w:ascii="Times New Roman" w:hAnsi="Times New Roman" w:cs="Times New Roman"/>
+        </w:rPr>
+        <w:t>programme</w:t>
+      </w:r>
+      <w:proofErr w:type="spellEnd"/>
+      <w:r>
+        <w:rPr>
+          <w:rFonts w:ascii="Times New Roman" w:hAnsi="Times New Roman" w:cs="Times New Roman"/>
+        </w:rPr>
+        <w:t xml:space="preserve"> has the shortest travel distance, so we can utilize this characteristic to</w:t>
+      </w:r>
+      <w:r>
+        <w:rPr>
+          <w:rFonts w:ascii="Times New Roman" w:hAnsi="Times New Roman" w:cs="Times New Roman"/>
+        </w:rPr>
+        <w:t xml:space="preserve"> have</w:t>
+      </w:r>
+      <w:r>
+        <w:rPr>
+          <w:rFonts w:ascii="Times New Roman" w:hAnsi="Times New Roman" w:cs="Times New Roman"/>
+        </w:rPr>
+        <w:t xml:space="preserve"> further </w:t>
+      </w:r>
+      <w:r>
+        <w:rPr>
+          <w:rFonts w:ascii="Times New Roman" w:hAnsi="Times New Roman" w:cs="Times New Roman"/>
+        </w:rPr>
+        <w:t xml:space="preserve">cost </w:t>
+      </w:r>
+      <w:r>
+        <w:rPr>
+          <w:rFonts w:ascii="Times New Roman" w:hAnsi="Times New Roman" w:cs="Times New Roman"/>
+        </w:rPr>
+        <w:t>reduc</w:t>
+      </w:r>
+      <w:r>
+        <w:rPr>
+          <w:rFonts w:ascii="Times New Roman" w:hAnsi="Times New Roman" w:cs="Times New Roman"/>
+        </w:rPr>
+        <w:t>tion</w:t>
+      </w:r>
+      <w:r>
+        <w:rPr>
+          <w:rFonts w:ascii="Times New Roman" w:hAnsi="Times New Roman" w:cs="Times New Roman"/>
+        </w:rPr>
+        <w:t xml:space="preserve"> by setting</w:t>
+      </w:r>
+      <w:r>
+        <w:rPr>
+          <w:rFonts w:ascii="Times New Roman" w:hAnsi="Times New Roman" w:cs="Times New Roman"/>
+        </w:rPr>
+        <w:t xml:space="preserve"> </w:t>
+      </w:r>
+      <w:r>
+        <w:rPr>
+          <w:rFonts w:ascii="Times New Roman" w:hAnsi="Times New Roman" w:cs="Times New Roman"/>
+        </w:rPr>
+        <w:t xml:space="preserve">the minus cost area along the original path. When the travel distance remains no change, the minus cost area can have a </w:t>
+      </w:r>
+      <w:r>
+        <w:rPr>
+          <w:rFonts w:ascii="Times New Roman" w:hAnsi="Times New Roman" w:cs="Times New Roman"/>
+        </w:rPr>
+        <w:t>significant</w:t>
+      </w:r>
+      <w:r>
+        <w:rPr>
+          <w:rFonts w:ascii="Times New Roman" w:hAnsi="Times New Roman" w:cs="Times New Roman"/>
+        </w:rPr>
+        <w:t xml:space="preserve"> effective on total cost reduction. </w:t>
+      </w:r>
+      <w:r>
+        <w:rPr>
+          <w:rFonts w:ascii="Times New Roman" w:hAnsi="Times New Roman" w:cs="Times New Roman"/>
+        </w:rPr>
+        <w:t xml:space="preserve">Then, the </w:t>
+      </w:r>
+      <w:r>
+        <w:rPr>
+          <w:rFonts w:ascii="Times New Roman" w:hAnsi="Times New Roman" w:cs="Times New Roman"/>
+        </w:rPr>
+        <w:lastRenderedPageBreak/>
+        <w:t>PolyU-A380 does not travel longer, it means it does not increase any cost by travelling a distance to enter the minus cost area</w:t>
+      </w:r>
+      <w:r>
+        <w:rPr>
+          <w:rFonts w:ascii="Times New Roman" w:hAnsi="Times New Roman" w:cs="Times New Roman"/>
+        </w:rPr>
+        <w:t>.</w:t>
+      </w:r>
+      <w:r>
+        <w:rPr>
+          <w:rFonts w:ascii="Times New Roman" w:hAnsi="Times New Roman" w:cs="Times New Roman"/>
+        </w:rPr>
+        <w:t xml:space="preserve"> In this situation, the cost is reduced dramatically.</w:t>
+      </w:r>
+      <w:r>
+        <w:rPr>
+          <w:rFonts w:ascii="Times New Roman" w:hAnsi="Times New Roman" w:cs="Times New Roman"/>
+        </w:rPr>
+        <w:t xml:space="preserve"> As a result, the cost is reduced dramatically</w:t>
+      </w:r>
+      <w:r>
+        <w:rPr>
+          <w:rFonts w:ascii="Times New Roman" w:hAnsi="Times New Roman" w:cs="Times New Roman"/>
+        </w:rPr>
+        <w:t xml:space="preserve"> because of the minus cost area.</w:t>
+      </w:r>
+    </w:p>
+    <w:p>
+      <w:pPr>
+        <w:spacing w:beforeLines="30" w:before="108"/>
+        <w:ind w:firstLineChars="200" w:firstLine="480"/>
+        <w:jc w:val="both"/>
+        <w:rPr>
+          <w:rFonts w:ascii="Times New Roman" w:hAnsi="Times New Roman" w:cs="Times New Roman"/>
+        </w:rPr>
+      </w:pPr>
+      <w:r>
+        <w:rPr>
+          <w:rFonts w:ascii="Times New Roman" w:hAnsi="Times New Roman" w:cs="Times New Roman" w:hint="eastAsia"/>
+        </w:rPr>
+        <w:t>F</w:t>
+      </w:r>
+      <w:r>
+        <w:rPr>
+          <w:rFonts w:ascii="Times New Roman" w:hAnsi="Times New Roman" w:cs="Times New Roman"/>
+        </w:rPr>
+        <w:t xml:space="preserve">or the second reason, </w:t>
+      </w:r>
+      <w:r>
+        <w:rPr>
+          <w:rFonts w:ascii="Times New Roman" w:hAnsi="Times New Roman" w:cs="Times New Roman"/>
+        </w:rPr>
+        <w:t>minus cost area</w:t>
+      </w:r>
+      <w:r>
+        <w:rPr>
+          <w:rFonts w:ascii="Times New Roman" w:hAnsi="Times New Roman" w:cs="Times New Roman"/>
+        </w:rPr>
+        <w:t xml:space="preserve"> recove</w:t>
+      </w:r>
+      <w:r>
+        <w:rPr>
+          <w:rFonts w:ascii="Times New Roman" w:hAnsi="Times New Roman" w:cs="Times New Roman"/>
+        </w:rPr>
+        <w:t>rs the increase of cost caused by time-consuming area</w:t>
+      </w:r>
+      <w:r>
+        <w:rPr>
+          <w:rFonts w:ascii="Times New Roman" w:hAnsi="Times New Roman" w:cs="Times New Roman"/>
+        </w:rPr>
+        <w:t xml:space="preserve"> after PolyU-A380 enter</w:t>
+      </w:r>
+      <w:r>
+        <w:rPr>
+          <w:rFonts w:ascii="Times New Roman" w:hAnsi="Times New Roman" w:cs="Times New Roman"/>
+        </w:rPr>
+        <w:t>ing</w:t>
+      </w:r>
+      <w:r>
+        <w:rPr>
+          <w:rFonts w:ascii="Times New Roman" w:hAnsi="Times New Roman" w:cs="Times New Roman"/>
+        </w:rPr>
+        <w:t xml:space="preserve"> the minus cost area. As we can see the time-consuming area increase the cost by 2 per gird</w:t>
+      </w:r>
+      <w:r>
+        <w:rPr>
+          <w:rFonts w:ascii="Times New Roman" w:hAnsi="Times New Roman" w:cs="Times New Roman"/>
+        </w:rPr>
+        <w:t xml:space="preserve"> and the delta T is 5 per gird</w:t>
+      </w:r>
+      <w:r>
+        <w:rPr>
+          <w:rFonts w:ascii="Times New Roman" w:hAnsi="Times New Roman" w:cs="Times New Roman"/>
+        </w:rPr>
+        <w:t xml:space="preserve">, it is a heavy burden on the cost. </w:t>
+      </w:r>
+      <w:r>
+        <w:rPr>
+          <w:rFonts w:ascii="Times New Roman" w:hAnsi="Times New Roman" w:cs="Times New Roman"/>
+        </w:rPr>
+        <w:t>However, the minus cost area reduces the cost by 2 per grid.</w:t>
+      </w:r>
+      <w:r>
+        <w:rPr>
+          <w:rFonts w:ascii="Times New Roman" w:hAnsi="Times New Roman" w:cs="Times New Roman"/>
+        </w:rPr>
+        <w:t xml:space="preserve"> Also, the PolyU-A380 travelled 15m</w:t>
+      </w:r>
+      <w:r>
+        <w:rPr>
+          <w:rFonts w:ascii="Times New Roman" w:hAnsi="Times New Roman" w:cs="Times New Roman"/>
+          <w:sz w:val="28"/>
+          <w:szCs w:val="24"/>
+          <w:vertAlign w:val="superscript"/>
+        </w:rPr>
+        <w:t>2</w:t>
+      </w:r>
+      <w:r>
+        <w:rPr>
+          <w:rFonts w:ascii="Times New Roman" w:hAnsi="Times New Roman" w:cs="Times New Roman"/>
+        </w:rPr>
+        <w:t xml:space="preserve"> of the time-consuming area and travelled 16</w:t>
+      </w:r>
+      <w:r>
+        <w:rPr>
+          <w:rFonts w:ascii="Times New Roman" w:hAnsi="Times New Roman" w:cs="Times New Roman"/>
+        </w:rPr>
+        <w:t xml:space="preserve"> </w:t>
+      </w:r>
+      <w:r>
+        <w:rPr>
+          <w:rFonts w:ascii="Times New Roman" w:hAnsi="Times New Roman" w:cs="Times New Roman"/>
+        </w:rPr>
+        <w:t>m</w:t>
+      </w:r>
+      <w:r>
+        <w:rPr>
+          <w:rFonts w:ascii="Times New Roman" w:hAnsi="Times New Roman" w:cs="Times New Roman"/>
+          <w:sz w:val="28"/>
+          <w:szCs w:val="24"/>
+          <w:vertAlign w:val="superscript"/>
+        </w:rPr>
+        <w:t>2</w:t>
+      </w:r>
+      <w:r>
+        <w:rPr>
+          <w:rFonts w:ascii="Times New Roman" w:hAnsi="Times New Roman" w:cs="Times New Roman"/>
+        </w:rPr>
+        <w:t xml:space="preserve"> of minus cost area which is shown in figure 6. </w:t>
+      </w:r>
+      <w:r>
+        <w:rPr>
+          <w:rFonts w:ascii="Times New Roman" w:hAnsi="Times New Roman" w:cs="Times New Roman"/>
+        </w:rPr>
+        <w:t>Consequently</w:t>
+      </w:r>
+      <w:r>
+        <w:rPr>
+          <w:rFonts w:ascii="Times New Roman" w:hAnsi="Times New Roman" w:cs="Times New Roman"/>
+        </w:rPr>
+        <w:t>, the reduction on the cost caused by the minus cost area resists the increase on the cost caused by the time-consuming area, and travel one more grid of minus cost area. Both of cost recovery and cost reduction happens during PolyU-A380 is travelling through this path. So, the cost is reduced.</w:t>
+      </w:r>
+    </w:p>
+    <w:p>
+      <w:pPr>
+        <w:spacing w:beforeLines="30" w:before="108"/>
+        <w:ind w:firstLineChars="200" w:firstLine="480"/>
+        <w:jc w:val="both"/>
+        <w:rPr>
+          <w:rFonts w:ascii="Times New Roman" w:hAnsi="Times New Roman" w:cs="Times New Roman" w:hint="eastAsia"/>
+        </w:rPr>
+      </w:pPr>
+      <w:r>
+        <w:rPr>
+          <w:rFonts w:ascii="Times New Roman" w:hAnsi="Times New Roman" w:cs="Times New Roman" w:hint="eastAsia"/>
+        </w:rPr>
+        <w:t>F</w:t>
+      </w:r>
+      <w:r>
+        <w:rPr>
+          <w:rFonts w:ascii="Times New Roman" w:hAnsi="Times New Roman" w:cs="Times New Roman"/>
+        </w:rPr>
+        <w:t xml:space="preserve">or third reason, </w:t>
+      </w:r>
+    </w:p>
+    <w:p>
+      <w:pPr>
+        <w:ind w:firstLineChars="200" w:firstLine="480"/>
+        <w:jc w:val="both"/>
+        <w:rPr>
+          <w:rFonts w:ascii="Times New Roman" w:hAnsi="Times New Roman" w:cs="Times New Roman"/>
         </w:rPr>
       </w:pPr>
       <w:r>
@@ -6903,7 +8379,7 @@
 <file path=word/numbering.xml><?xml version="1.0" encoding="utf-8"?>
 <w:numbering xmlns:wpc="http://schemas.microsoft.com/office/word/2010/wordprocessingCanvas" xmlns:cx="http://schemas.microsoft.com/office/drawing/2014/chartex" xmlns:cx1="http://schemas.microsoft.com/office/drawing/2015/9/8/chartex" xmlns:cx2="http://schemas.microsoft.com/office/drawing/2015/10/21/chartex" xmlns:cx3="http://schemas.microsoft.com/office/drawing/2016/5/9/chartex" xmlns:cx4="http://schemas.microsoft.com/office/drawing/2016/5/10/chartex" xmlns:cx5="http://schemas.microsoft.com/office/drawing/2016/5/11/chartex" xmlns:cx6="http://schemas.microsoft.com/office/drawing/2016/5/12/chartex" xmlns:cx7="http://schemas.microsoft.com/office/drawing/2016/5/13/chartex" xmlns:cx8="http://schemas.microsoft.com/office/drawing/2016/5/14/chartex" xmlns:mc="http://schemas.openxmlformats.org/markup-compatibility/2006" xmlns:aink="http://schemas.microsoft.com/office/drawing/2016/ink" xmlns:am3d="http://schemas.microsoft.com/office/drawing/2017/model3d" xmlns:o="urn:schemas-microsoft-com:office:office" xmlns:r="http://schemas.openxmlformats.org/officeDocument/2006/relationships" xmlns:m="http://schemas.openxmlformats.org/officeDocument/2006/math" xmlns:v="urn:schemas-microsoft-com:vml" xmlns:wp14="http://schemas.microsoft.com/office/word/2010/wordprocessingDrawing" xmlns:wp="http://schemas.openxmlformats.org/drawingml/2006/wordprocessingDrawing" xmlns:w10="urn:schemas-microsoft-com:office:word" xmlns:w="http://schemas.openxmlformats.org/wordprocessingml/2006/main" xmlns:w14="http://schemas.microsoft.com/office/word/2010/wordml" xmlns:w15="http://schemas.microsoft.com/office/word/2012/wordml" xmlns:w16cex="http://schemas.microsoft.com/office/word/2018/wordml/cex" xmlns:w16cid="http://schemas.microsoft.com/office/word/2016/wordml/cid" xmlns:w16="http://schemas.microsoft.com/office/word/2018/wordml" xmlns:w16se="http://schemas.microsoft.com/office/word/2015/wordml/symex" xmlns:wpg="http://schemas.microsoft.com/office/word/2010/wordprocessingGroup" xmlns:wpi="http://schemas.microsoft.com/office/word/2010/wordprocessingInk" xmlns:wne="http://schemas.microsoft.com/office/word/2006/wordml" xmlns:wps="http://schemas.microsoft.com/office/word/2010/wordprocessingShape" mc:Ignorable="w14 w15 w16se w16cid w16 w16cex wp14">
   <w:abstractNum w:abstractNumId="0" w15:restartNumberingAfterBreak="0">
-    <w:nsid w:val="206F0713"/>
+    <w:nsid w:val="112F6106"/>
     <w:multiLevelType w:val="multilevel"/>
     <w:tmpl w:val="0EA88B3C"/>
     <w:lvl w:ilvl="0">
@@ -7016,6 +8492,119 @@
     </w:lvl>
   </w:abstractNum>
   <w:abstractNum w:abstractNumId="1" w15:restartNumberingAfterBreak="0">
+    <w:nsid w:val="206F0713"/>
+    <w:multiLevelType w:val="multilevel"/>
+    <w:tmpl w:val="0EA88B3C"/>
+    <w:lvl w:ilvl="0">
+      <w:start w:val="2"/>
+      <w:numFmt w:val="decimal"/>
+      <w:lvlText w:val="%1."/>
+      <w:lvlJc w:val="left"/>
+      <w:pPr>
+        <w:ind w:left="360" w:hanging="360"/>
+      </w:pPr>
+      <w:rPr>
+        <w:rFonts w:hint="default"/>
+      </w:rPr>
+    </w:lvl>
+    <w:lvl w:ilvl="1">
+      <w:start w:val="1"/>
+      <w:numFmt w:val="decimal"/>
+      <w:lvlText w:val="%1.%2."/>
+      <w:lvlJc w:val="left"/>
+      <w:pPr>
+        <w:ind w:left="501" w:hanging="360"/>
+      </w:pPr>
+      <w:rPr>
+        <w:rFonts w:hint="default"/>
+      </w:rPr>
+    </w:lvl>
+    <w:lvl w:ilvl="2">
+      <w:start w:val="1"/>
+      <w:numFmt w:val="decimal"/>
+      <w:lvlText w:val="%1.%2.%3."/>
+      <w:lvlJc w:val="left"/>
+      <w:pPr>
+        <w:ind w:left="1145" w:hanging="720"/>
+      </w:pPr>
+      <w:rPr>
+        <w:rFonts w:hint="default"/>
+      </w:rPr>
+    </w:lvl>
+    <w:lvl w:ilvl="3">
+      <w:start w:val="1"/>
+      <w:numFmt w:val="decimal"/>
+      <w:lvlText w:val="%1.%2.%3.%4."/>
+      <w:lvlJc w:val="left"/>
+      <w:pPr>
+        <w:ind w:left="720" w:hanging="720"/>
+      </w:pPr>
+      <w:rPr>
+        <w:rFonts w:hint="default"/>
+      </w:rPr>
+    </w:lvl>
+    <w:lvl w:ilvl="4">
+      <w:start w:val="1"/>
+      <w:numFmt w:val="decimal"/>
+      <w:lvlText w:val="%1.%2.%3.%4.%5."/>
+      <w:lvlJc w:val="left"/>
+      <w:pPr>
+        <w:ind w:left="1080" w:hanging="1080"/>
+      </w:pPr>
+      <w:rPr>
+        <w:rFonts w:hint="default"/>
+      </w:rPr>
+    </w:lvl>
+    <w:lvl w:ilvl="5">
+      <w:start w:val="1"/>
+      <w:numFmt w:val="decimal"/>
+      <w:lvlText w:val="%1.%2.%3.%4.%5.%6."/>
+      <w:lvlJc w:val="left"/>
+      <w:pPr>
+        <w:ind w:left="1080" w:hanging="1080"/>
+      </w:pPr>
+      <w:rPr>
+        <w:rFonts w:hint="default"/>
+      </w:rPr>
+    </w:lvl>
+    <w:lvl w:ilvl="6">
+      <w:start w:val="1"/>
+      <w:numFmt w:val="decimal"/>
+      <w:lvlText w:val="%1.%2.%3.%4.%5.%6.%7."/>
+      <w:lvlJc w:val="left"/>
+      <w:pPr>
+        <w:ind w:left="1440" w:hanging="1440"/>
+      </w:pPr>
+      <w:rPr>
+        <w:rFonts w:hint="default"/>
+      </w:rPr>
+    </w:lvl>
+    <w:lvl w:ilvl="7">
+      <w:start w:val="1"/>
+      <w:numFmt w:val="decimal"/>
+      <w:lvlText w:val="%1.%2.%3.%4.%5.%6.%7.%8."/>
+      <w:lvlJc w:val="left"/>
+      <w:pPr>
+        <w:ind w:left="1440" w:hanging="1440"/>
+      </w:pPr>
+      <w:rPr>
+        <w:rFonts w:hint="default"/>
+      </w:rPr>
+    </w:lvl>
+    <w:lvl w:ilvl="8">
+      <w:start w:val="1"/>
+      <w:numFmt w:val="decimal"/>
+      <w:lvlText w:val="%1.%2.%3.%4.%5.%6.%7.%8.%9."/>
+      <w:lvlJc w:val="left"/>
+      <w:pPr>
+        <w:ind w:left="1800" w:hanging="1800"/>
+      </w:pPr>
+      <w:rPr>
+        <w:rFonts w:hint="default"/>
+      </w:rPr>
+    </w:lvl>
+  </w:abstractNum>
+  <w:abstractNum w:abstractNumId="2" w15:restartNumberingAfterBreak="0">
     <w:nsid w:val="3D1A5333"/>
     <w:multiLevelType w:val="hybridMultilevel"/>
     <w:tmpl w:val="69487C54"/>
@@ -7107,7 +8696,7 @@
       </w:pPr>
     </w:lvl>
   </w:abstractNum>
-  <w:abstractNum w:abstractNumId="2" w15:restartNumberingAfterBreak="0">
+  <w:abstractNum w:abstractNumId="3" w15:restartNumberingAfterBreak="0">
     <w:nsid w:val="3F804AB0"/>
     <w:multiLevelType w:val="hybridMultilevel"/>
     <w:tmpl w:val="F2A65952"/>
@@ -7220,7 +8809,7 @@
       </w:rPr>
     </w:lvl>
   </w:abstractNum>
-  <w:abstractNum w:abstractNumId="3" w15:restartNumberingAfterBreak="0">
+  <w:abstractNum w:abstractNumId="4" w15:restartNumberingAfterBreak="0">
     <w:nsid w:val="4A5D2250"/>
     <w:multiLevelType w:val="multilevel"/>
     <w:tmpl w:val="0EA88B3C"/>
@@ -7333,7 +8922,7 @@
       </w:rPr>
     </w:lvl>
   </w:abstractNum>
-  <w:abstractNum w:abstractNumId="4" w15:restartNumberingAfterBreak="0">
+  <w:abstractNum w:abstractNumId="5" w15:restartNumberingAfterBreak="0">
     <w:nsid w:val="4B066C96"/>
     <w:multiLevelType w:val="hybridMultilevel"/>
     <w:tmpl w:val="02B2D900"/>
@@ -7422,7 +9011,7 @@
       </w:pPr>
     </w:lvl>
   </w:abstractNum>
-  <w:abstractNum w:abstractNumId="5" w15:restartNumberingAfterBreak="0">
+  <w:abstractNum w:abstractNumId="6" w15:restartNumberingAfterBreak="0">
     <w:nsid w:val="59124DEE"/>
     <w:multiLevelType w:val="multilevel"/>
     <w:tmpl w:val="0EA88B3C"/>
@@ -7535,7 +9124,7 @@
       </w:rPr>
     </w:lvl>
   </w:abstractNum>
-  <w:abstractNum w:abstractNumId="6" w15:restartNumberingAfterBreak="0">
+  <w:abstractNum w:abstractNumId="7" w15:restartNumberingAfterBreak="0">
     <w:nsid w:val="61EE2764"/>
     <w:multiLevelType w:val="multilevel"/>
     <w:tmpl w:val="0409001D"/>
@@ -7621,8 +9210,8 @@
       </w:pPr>
     </w:lvl>
   </w:abstractNum>
-  <w:abstractNum w:abstractNumId="7" w15:restartNumberingAfterBreak="0">
-    <w:nsid w:val="65610750"/>
+  <w:abstractNum w:abstractNumId="8" w15:restartNumberingAfterBreak="0">
+    <w:nsid w:val="652058CF"/>
     <w:multiLevelType w:val="multilevel"/>
     <w:tmpl w:val="0EA88B3C"/>
     <w:lvl w:ilvl="0">
@@ -7734,7 +9323,120 @@
       </w:rPr>
     </w:lvl>
   </w:abstractNum>
-  <w:abstractNum w:abstractNumId="8" w15:restartNumberingAfterBreak="0">
+  <w:abstractNum w:abstractNumId="9" w15:restartNumberingAfterBreak="0">
+    <w:nsid w:val="65610750"/>
+    <w:multiLevelType w:val="multilevel"/>
+    <w:tmpl w:val="0EA88B3C"/>
+    <w:lvl w:ilvl="0">
+      <w:start w:val="2"/>
+      <w:numFmt w:val="decimal"/>
+      <w:lvlText w:val="%1."/>
+      <w:lvlJc w:val="left"/>
+      <w:pPr>
+        <w:ind w:left="360" w:hanging="360"/>
+      </w:pPr>
+      <w:rPr>
+        <w:rFonts w:hint="default"/>
+      </w:rPr>
+    </w:lvl>
+    <w:lvl w:ilvl="1">
+      <w:start w:val="1"/>
+      <w:numFmt w:val="decimal"/>
+      <w:lvlText w:val="%1.%2."/>
+      <w:lvlJc w:val="left"/>
+      <w:pPr>
+        <w:ind w:left="501" w:hanging="360"/>
+      </w:pPr>
+      <w:rPr>
+        <w:rFonts w:hint="default"/>
+      </w:rPr>
+    </w:lvl>
+    <w:lvl w:ilvl="2">
+      <w:start w:val="1"/>
+      <w:numFmt w:val="decimal"/>
+      <w:lvlText w:val="%1.%2.%3."/>
+      <w:lvlJc w:val="left"/>
+      <w:pPr>
+        <w:ind w:left="1145" w:hanging="720"/>
+      </w:pPr>
+      <w:rPr>
+        <w:rFonts w:hint="default"/>
+      </w:rPr>
+    </w:lvl>
+    <w:lvl w:ilvl="3">
+      <w:start w:val="1"/>
+      <w:numFmt w:val="decimal"/>
+      <w:lvlText w:val="%1.%2.%3.%4."/>
+      <w:lvlJc w:val="left"/>
+      <w:pPr>
+        <w:ind w:left="720" w:hanging="720"/>
+      </w:pPr>
+      <w:rPr>
+        <w:rFonts w:hint="default"/>
+      </w:rPr>
+    </w:lvl>
+    <w:lvl w:ilvl="4">
+      <w:start w:val="1"/>
+      <w:numFmt w:val="decimal"/>
+      <w:lvlText w:val="%1.%2.%3.%4.%5."/>
+      <w:lvlJc w:val="left"/>
+      <w:pPr>
+        <w:ind w:left="1080" w:hanging="1080"/>
+      </w:pPr>
+      <w:rPr>
+        <w:rFonts w:hint="default"/>
+      </w:rPr>
+    </w:lvl>
+    <w:lvl w:ilvl="5">
+      <w:start w:val="1"/>
+      <w:numFmt w:val="decimal"/>
+      <w:lvlText w:val="%1.%2.%3.%4.%5.%6."/>
+      <w:lvlJc w:val="left"/>
+      <w:pPr>
+        <w:ind w:left="1080" w:hanging="1080"/>
+      </w:pPr>
+      <w:rPr>
+        <w:rFonts w:hint="default"/>
+      </w:rPr>
+    </w:lvl>
+    <w:lvl w:ilvl="6">
+      <w:start w:val="1"/>
+      <w:numFmt w:val="decimal"/>
+      <w:lvlText w:val="%1.%2.%3.%4.%5.%6.%7."/>
+      <w:lvlJc w:val="left"/>
+      <w:pPr>
+        <w:ind w:left="1440" w:hanging="1440"/>
+      </w:pPr>
+      <w:rPr>
+        <w:rFonts w:hint="default"/>
+      </w:rPr>
+    </w:lvl>
+    <w:lvl w:ilvl="7">
+      <w:start w:val="1"/>
+      <w:numFmt w:val="decimal"/>
+      <w:lvlText w:val="%1.%2.%3.%4.%5.%6.%7.%8."/>
+      <w:lvlJc w:val="left"/>
+      <w:pPr>
+        <w:ind w:left="1440" w:hanging="1440"/>
+      </w:pPr>
+      <w:rPr>
+        <w:rFonts w:hint="default"/>
+      </w:rPr>
+    </w:lvl>
+    <w:lvl w:ilvl="8">
+      <w:start w:val="1"/>
+      <w:numFmt w:val="decimal"/>
+      <w:lvlText w:val="%1.%2.%3.%4.%5.%6.%7.%8.%9."/>
+      <w:lvlJc w:val="left"/>
+      <w:pPr>
+        <w:ind w:left="1800" w:hanging="1800"/>
+      </w:pPr>
+      <w:rPr>
+        <w:rFonts w:hint="default"/>
+      </w:rPr>
+    </w:lvl>
+  </w:abstractNum>
+  <w:abstractNum w:abstractNumId="10" w15:restartNumberingAfterBreak="0">
     <w:nsid w:val="6F08468E"/>
     <w:multiLevelType w:val="multilevel"/>
     <w:tmpl w:val="EDF690D6"/>
@@ -7847,7 +9549,7 @@
       </w:rPr>
     </w:lvl>
   </w:abstractNum>
-  <w:abstractNum w:abstractNumId="9" w15:restartNumberingAfterBreak="0">
+  <w:abstractNum w:abstractNumId="11" w15:restartNumberingAfterBreak="0">
     <w:nsid w:val="7B8E3A2D"/>
     <w:multiLevelType w:val="hybridMultilevel"/>
     <w:tmpl w:val="17CAFE80"/>
@@ -7937,34 +9639,40 @@
     </w:lvl>
   </w:abstractNum>
   <w:num w:numId="1">
+    <w:abstractNumId w:val="2"/>
+  </w:num>
+  <w:num w:numId="2">
+    <w:abstractNumId w:val="3"/>
+  </w:num>
+  <w:num w:numId="3">
     <w:abstractNumId w:val="1"/>
   </w:num>
-  <w:num w:numId="2">
-    <w:abstractNumId w:val="2"/>
+  <w:num w:numId="4">
+    <w:abstractNumId w:val="10"/>
   </w:num>
-  <w:num w:numId="3">
-    <w:abstractNumId w:val="0"/>
+  <w:num w:numId="5">
+    <w:abstractNumId w:val="7"/>
   </w:num>
-  <w:num w:numId="4">
+  <w:num w:numId="6">
+    <w:abstractNumId w:val="6"/>
+  </w:num>
+  <w:num w:numId="7">
+    <w:abstractNumId w:val="9"/>
+  </w:num>
+  <w:num w:numId="8">
+    <w:abstractNumId w:val="5"/>
+  </w:num>
+  <w:num w:numId="9">
+    <w:abstractNumId w:val="11"/>
+  </w:num>
+  <w:num w:numId="10">
+    <w:abstractNumId w:val="4"/>
+  </w:num>
+  <w:num w:numId="11">
     <w:abstractNumId w:val="8"/>
   </w:num>
-  <w:num w:numId="5">
-    <w:abstractNumId w:val="6"/>
-  </w:num>
-  <w:num w:numId="6">
-    <w:abstractNumId w:val="5"/>
-  </w:num>
-  <w:num w:numId="7">
-    <w:abstractNumId w:val="7"/>
-  </w:num>
-  <w:num w:numId="8">
-    <w:abstractNumId w:val="4"/>
-  </w:num>
-  <w:num w:numId="9">
-    <w:abstractNumId w:val="9"/>
-  </w:num>
-  <w:num w:numId="10">
-    <w:abstractNumId w:val="3"/>
+  <w:num w:numId="12">
+    <w:abstractNumId w:val="0"/>
   </w:num>
 </w:numbering>
 </file>

</xml_diff>